<commit_message>
updated bot spec for english
</commit_message>
<xml_diff>
--- a/Vitellary_Design01B.docx
+++ b/Vitellary_Design01B.docx
@@ -1,6 +1,6 @@
 
 <file path=word/document.xml><?xml version="1.0" encoding="utf-8"?>
-<w:document xmlns:wpc="http://schemas.microsoft.com/office/word/2010/wordprocessingCanvas" xmlns:mc="http://schemas.openxmlformats.org/markup-compatibility/2006" xmlns:o="urn:schemas-microsoft-com:office:office" xmlns:r="http://schemas.openxmlformats.org/officeDocument/2006/relationships" xmlns:m="http://schemas.openxmlformats.org/officeDocument/2006/math" xmlns:v="urn:schemas-microsoft-com:vml" xmlns:wp14="http://schemas.microsoft.com/office/word/2010/wordprocessingDrawing" xmlns:wp="http://schemas.openxmlformats.org/drawingml/2006/wordprocessingDrawing" xmlns:w10="urn:schemas-microsoft-com:office:word" xmlns:w="http://schemas.openxmlformats.org/wordprocessingml/2006/main" xmlns:w14="http://schemas.microsoft.com/office/word/2010/wordml" xmlns:wpg="http://schemas.microsoft.com/office/word/2010/wordprocessingGroup" xmlns:wpi="http://schemas.microsoft.com/office/word/2010/wordprocessingInk" xmlns:wne="http://schemas.microsoft.com/office/word/2006/wordml" xmlns:wps="http://schemas.microsoft.com/office/word/2010/wordprocessingShape" mc:Ignorable="w14 wp14">
+<w:document xmlns:wpc="http://schemas.microsoft.com/office/word/2010/wordprocessingCanvas" xmlns:mo="http://schemas.microsoft.com/office/mac/office/2008/main" xmlns:mc="http://schemas.openxmlformats.org/markup-compatibility/2006" xmlns:mv="urn:schemas-microsoft-com:mac:vml" xmlns:o="urn:schemas-microsoft-com:office:office" xmlns:r="http://schemas.openxmlformats.org/officeDocument/2006/relationships" xmlns:m="http://schemas.openxmlformats.org/officeDocument/2006/math" xmlns:v="urn:schemas-microsoft-com:vml" xmlns:wp14="http://schemas.microsoft.com/office/word/2010/wordprocessingDrawing" xmlns:wp="http://schemas.openxmlformats.org/drawingml/2006/wordprocessingDrawing" xmlns:w10="urn:schemas-microsoft-com:office:word" xmlns:w="http://schemas.openxmlformats.org/wordprocessingml/2006/main" xmlns:w14="http://schemas.microsoft.com/office/word/2010/wordml" xmlns:wpg="http://schemas.microsoft.com/office/word/2010/wordprocessingGroup" xmlns:wpi="http://schemas.microsoft.com/office/word/2010/wordprocessingInk" xmlns:wne="http://schemas.microsoft.com/office/word/2006/wordml" xmlns:wps="http://schemas.microsoft.com/office/word/2010/wordprocessingShape" mc:Ignorable="w14 wp14">
   <w:body>
     <w:p>
       <w:pPr>
@@ -11,7 +11,6 @@
           <w:szCs w:val="24"/>
         </w:rPr>
       </w:pPr>
-      <w:proofErr w:type="spellStart"/>
       <w:r>
         <w:rPr>
           <w:rFonts w:ascii="Times New Roman" w:hAnsi="Times New Roman" w:cs="Times New Roman"/>
@@ -20,7 +19,6 @@
         </w:rPr>
         <w:t>Vitellary</w:t>
       </w:r>
-      <w:proofErr w:type="spellEnd"/>
     </w:p>
     <w:p>
       <w:pPr>
@@ -39,6 +37,35 @@
         </w:rPr>
         <w:t xml:space="preserve">Swarm </w:t>
       </w:r>
+      <w:r>
+        <w:rPr>
+          <w:rFonts w:ascii="Times New Roman" w:hAnsi="Times New Roman" w:cs="Times New Roman"/>
+          <w:sz w:val="24"/>
+          <w:szCs w:val="24"/>
+        </w:rPr>
+        <w:t>Bot Specification</w:t>
+      </w:r>
+    </w:p>
+    <w:p>
+      <w:pPr>
+        <w:contextualSpacing/>
+        <w:rPr>
+          <w:rFonts w:ascii="Times New Roman" w:hAnsi="Times New Roman" w:cs="Times New Roman"/>
+          <w:sz w:val="24"/>
+          <w:szCs w:val="24"/>
+        </w:rPr>
+      </w:pPr>
+    </w:p>
+    <w:p>
+      <w:pPr>
+        <w:ind w:firstLine="720"/>
+        <w:contextualSpacing/>
+        <w:rPr>
+          <w:rFonts w:ascii="Times New Roman" w:hAnsi="Times New Roman" w:cs="Times New Roman"/>
+          <w:sz w:val="24"/>
+          <w:szCs w:val="24"/>
+        </w:rPr>
+      </w:pPr>
       <w:bookmarkStart w:id="0" w:name="_GoBack"/>
       <w:bookmarkEnd w:id="0"/>
       <w:r>
@@ -47,7 +74,31 @@
           <w:sz w:val="24"/>
           <w:szCs w:val="24"/>
         </w:rPr>
-        <w:t>Bot Specification</w:t>
+        <w:t>Our swarmbot is composed of six independent modules designed to promote the singular purpose of toxic</w:t>
+      </w:r>
+      <w:r>
+        <w:rPr>
+          <w:rFonts w:ascii="Times New Roman" w:hAnsi="Times New Roman" w:cs="Times New Roman"/>
+          <w:sz w:val="24"/>
+          <w:szCs w:val="24"/>
+        </w:rPr>
+        <w:t xml:space="preserve"> waste identification for large-</w:t>
+      </w:r>
+      <w:r>
+        <w:rPr>
+          <w:rFonts w:ascii="Times New Roman" w:hAnsi="Times New Roman" w:cs="Times New Roman"/>
+          <w:sz w:val="24"/>
+          <w:szCs w:val="24"/>
+        </w:rPr>
+        <w:t xml:space="preserve">scale disaster first response. </w:t>
+      </w:r>
+      <w:r>
+        <w:rPr>
+          <w:rFonts w:ascii="Times New Roman" w:hAnsi="Times New Roman" w:cs="Times New Roman"/>
+          <w:sz w:val="24"/>
+          <w:szCs w:val="24"/>
+        </w:rPr>
+        <w:t xml:space="preserve">The robot must perform several actions that represent prototypical situations that would arise in a natural or man-made disaster, such as a toxic oil spill. The robot must be able to identify the surface of the floor beneath it to determine its chemical safety, recover from collisions with various obstacles, and communicate unsafe zones with another robot. Ideally, the robot must be lightweight to maximize battery efficiency, small enough volumetrically to maneuver throughout the environment, and must move quickly enough to perform the task in a timely fashion (roughly 90 seconds), but not so fast as to be inaccurate in its analysis or self-damaging (TBD). </w:t>
       </w:r>
     </w:p>
     <w:p>
@@ -146,6 +197,14 @@
         </w:rPr>
         <w:t>Input: 9V battery</w:t>
       </w:r>
+      <w:r>
+        <w:rPr>
+          <w:rFonts w:ascii="Times New Roman" w:hAnsi="Times New Roman" w:cs="Times New Roman"/>
+          <w:sz w:val="24"/>
+          <w:szCs w:val="24"/>
+        </w:rPr>
+        <w:t>, On/Off Switch</w:t>
+      </w:r>
     </w:p>
     <w:p>
       <w:pPr>
@@ -188,23 +247,7 @@
           <w:sz w:val="24"/>
           <w:szCs w:val="24"/>
         </w:rPr>
-        <w:t>Power Supply H</w:t>
-      </w:r>
-      <w:r>
-        <w:rPr>
-          <w:rFonts w:ascii="Times New Roman" w:hAnsi="Times New Roman" w:cs="Times New Roman"/>
-          <w:sz w:val="24"/>
-          <w:szCs w:val="24"/>
-        </w:rPr>
-        <w:t xml:space="preserve"> (Vcc_H)</w:t>
-      </w:r>
-      <w:r>
-        <w:rPr>
-          <w:rFonts w:ascii="Times New Roman" w:hAnsi="Times New Roman" w:cs="Times New Roman"/>
-          <w:sz w:val="24"/>
-          <w:szCs w:val="24"/>
-        </w:rPr>
-        <w:t xml:space="preserve"> – high current power supply (250 mA to 2A)</w:t>
+        <w:t>Power Supply H (Vcc_H) – high current power supply (250 mA to 2A)</w:t>
       </w:r>
     </w:p>
     <w:p>
@@ -226,23 +269,7 @@
           <w:sz w:val="24"/>
           <w:szCs w:val="24"/>
         </w:rPr>
-        <w:t>Power Supply L</w:t>
-      </w:r>
-      <w:r>
-        <w:rPr>
-          <w:rFonts w:ascii="Times New Roman" w:hAnsi="Times New Roman" w:cs="Times New Roman"/>
-          <w:sz w:val="24"/>
-          <w:szCs w:val="24"/>
-        </w:rPr>
-        <w:t xml:space="preserve"> (Vcc_L)</w:t>
-      </w:r>
-      <w:r>
-        <w:rPr>
-          <w:rFonts w:ascii="Times New Roman" w:hAnsi="Times New Roman" w:cs="Times New Roman"/>
-          <w:sz w:val="24"/>
-          <w:szCs w:val="24"/>
-        </w:rPr>
-        <w:t xml:space="preserve"> – low current power supply (0-250 mA)</w:t>
+        <w:t>Power Supply L (Vcc_L) – low current power supply (0-250 mA)</w:t>
       </w:r>
     </w:p>
     <w:p>
@@ -442,35 +469,7 @@
           <w:sz w:val="24"/>
           <w:szCs w:val="24"/>
         </w:rPr>
-        <w:t>All sensor outputs will be logic “</w:t>
-      </w:r>
-      <w:proofErr w:type="spellStart"/>
-      <w:r>
-        <w:rPr>
-          <w:rFonts w:ascii="Times New Roman" w:hAnsi="Times New Roman" w:cs="Times New Roman"/>
-          <w:sz w:val="24"/>
-          <w:szCs w:val="24"/>
-        </w:rPr>
-        <w:t>OR”</w:t>
-      </w:r>
-      <w:proofErr w:type="gramStart"/>
-      <w:r>
-        <w:rPr>
-          <w:rFonts w:ascii="Times New Roman" w:hAnsi="Times New Roman" w:cs="Times New Roman"/>
-          <w:sz w:val="24"/>
-          <w:szCs w:val="24"/>
-        </w:rPr>
-        <w:t>ed</w:t>
-      </w:r>
-      <w:proofErr w:type="spellEnd"/>
-      <w:proofErr w:type="gramEnd"/>
-      <w:r>
-        <w:rPr>
-          <w:rFonts w:ascii="Times New Roman" w:hAnsi="Times New Roman" w:cs="Times New Roman"/>
-          <w:sz w:val="24"/>
-          <w:szCs w:val="24"/>
-        </w:rPr>
-        <w:t xml:space="preserve"> together connected to an interrupt pin in main logic.  Each sensor output will also be connected to its own digital input pin in main logic.</w:t>
+        <w:t>All sensor outputs will be logic “OR”ed together connected to an interrupt pin in main logic.  Each sensor output will also be connected to its own digital input pin in main logic.</w:t>
       </w:r>
     </w:p>
     <w:p>
@@ -533,18 +532,8 @@
           <w:sz w:val="24"/>
           <w:szCs w:val="24"/>
         </w:rPr>
-        <w:t xml:space="preserve">Input: Vcc_L, </w:t>
-      </w:r>
-      <w:proofErr w:type="spellStart"/>
-      <w:r>
-        <w:rPr>
-          <w:rFonts w:ascii="Times New Roman" w:hAnsi="Times New Roman" w:cs="Times New Roman"/>
-          <w:sz w:val="24"/>
-          <w:szCs w:val="24"/>
-        </w:rPr>
-        <w:t>photosensor</w:t>
-      </w:r>
-      <w:proofErr w:type="spellEnd"/>
+        <w:t>Input: Vcc_L, photosensor</w:t>
+      </w:r>
     </w:p>
     <w:p>
       <w:pPr>
@@ -609,25 +598,7 @@
           <w:sz w:val="24"/>
           <w:szCs w:val="24"/>
         </w:rPr>
-        <w:t xml:space="preserve">Detect color on the ground with </w:t>
-      </w:r>
-      <w:proofErr w:type="spellStart"/>
-      <w:r>
-        <w:rPr>
-          <w:rFonts w:ascii="Times New Roman" w:hAnsi="Times New Roman" w:cs="Times New Roman"/>
-          <w:sz w:val="24"/>
-          <w:szCs w:val="24"/>
-        </w:rPr>
-        <w:t>photosensor</w:t>
-      </w:r>
-      <w:proofErr w:type="spellEnd"/>
-      <w:r>
-        <w:rPr>
-          <w:rFonts w:ascii="Times New Roman" w:hAnsi="Times New Roman" w:cs="Times New Roman"/>
-          <w:sz w:val="24"/>
-          <w:szCs w:val="24"/>
-        </w:rPr>
-        <w:t xml:space="preserve"> and map a voltage to color (wavelength).</w:t>
+        <w:t>Detect color on the ground with photosensor and map a voltage to color (wavelength).</w:t>
       </w:r>
     </w:p>
     <w:p>
@@ -679,6 +650,7 @@
           <w:sz w:val="24"/>
           <w:szCs w:val="24"/>
         </w:rPr>
+        <w:lastRenderedPageBreak/>
         <w:t xml:space="preserve">Flash LED </w:t>
       </w:r>
       <w:r>
@@ -728,18 +700,8 @@
           <w:sz w:val="24"/>
           <w:szCs w:val="24"/>
         </w:rPr>
-        <w:t xml:space="preserve">Input: Vcc_L, IR </w:t>
-      </w:r>
-      <w:proofErr w:type="spellStart"/>
-      <w:r>
-        <w:rPr>
-          <w:rFonts w:ascii="Times New Roman" w:hAnsi="Times New Roman" w:cs="Times New Roman"/>
-          <w:sz w:val="24"/>
-          <w:szCs w:val="24"/>
-        </w:rPr>
-        <w:t>photosensor</w:t>
-      </w:r>
-      <w:proofErr w:type="spellEnd"/>
+        <w:t>Input: Vcc_L, IR photosensor</w:t>
+      </w:r>
     </w:p>
     <w:p>
       <w:pPr>
@@ -855,7 +817,6 @@
           <w:szCs w:val="24"/>
           <w:u w:val="single"/>
         </w:rPr>
-        <w:lastRenderedPageBreak/>
         <w:t xml:space="preserve">Drive </w:t>
       </w:r>
     </w:p>
@@ -1122,7 +1083,7 @@
 </file>
 
 <file path=word/numbering.xml><?xml version="1.0" encoding="utf-8"?>
-<w:numbering xmlns:wpc="http://schemas.microsoft.com/office/word/2010/wordprocessingCanvas" xmlns:mc="http://schemas.openxmlformats.org/markup-compatibility/2006" xmlns:o="urn:schemas-microsoft-com:office:office" xmlns:r="http://schemas.openxmlformats.org/officeDocument/2006/relationships" xmlns:m="http://schemas.openxmlformats.org/officeDocument/2006/math" xmlns:v="urn:schemas-microsoft-com:vml" xmlns:wp14="http://schemas.microsoft.com/office/word/2010/wordprocessingDrawing" xmlns:wp="http://schemas.openxmlformats.org/drawingml/2006/wordprocessingDrawing" xmlns:w10="urn:schemas-microsoft-com:office:word" xmlns:w="http://schemas.openxmlformats.org/wordprocessingml/2006/main" xmlns:w14="http://schemas.microsoft.com/office/word/2010/wordml" xmlns:wpg="http://schemas.microsoft.com/office/word/2010/wordprocessingGroup" xmlns:wpi="http://schemas.microsoft.com/office/word/2010/wordprocessingInk" xmlns:wne="http://schemas.microsoft.com/office/word/2006/wordml" xmlns:wps="http://schemas.microsoft.com/office/word/2010/wordprocessingShape" mc:Ignorable="w14 wp14">
+<w:numbering xmlns:wpc="http://schemas.microsoft.com/office/word/2010/wordprocessingCanvas" xmlns:mo="http://schemas.microsoft.com/office/mac/office/2008/main" xmlns:mc="http://schemas.openxmlformats.org/markup-compatibility/2006" xmlns:mv="urn:schemas-microsoft-com:mac:vml" xmlns:o="urn:schemas-microsoft-com:office:office" xmlns:r="http://schemas.openxmlformats.org/officeDocument/2006/relationships" xmlns:m="http://schemas.openxmlformats.org/officeDocument/2006/math" xmlns:v="urn:schemas-microsoft-com:vml" xmlns:wp14="http://schemas.microsoft.com/office/word/2010/wordprocessingDrawing" xmlns:wp="http://schemas.openxmlformats.org/drawingml/2006/wordprocessingDrawing" xmlns:w10="urn:schemas-microsoft-com:office:word" xmlns:w="http://schemas.openxmlformats.org/wordprocessingml/2006/main" xmlns:w14="http://schemas.microsoft.com/office/word/2010/wordml" xmlns:wpg="http://schemas.microsoft.com/office/word/2010/wordprocessingGroup" xmlns:wpi="http://schemas.microsoft.com/office/word/2010/wordprocessingInk" xmlns:wne="http://schemas.microsoft.com/office/word/2006/wordml" xmlns:wps="http://schemas.microsoft.com/office/word/2010/wordprocessingShape" mc:Ignorable="w14 wp14">
   <w:abstractNum w:abstractNumId="0">
     <w:nsid w:val="0845717F"/>
     <w:multiLevelType w:val="hybridMultilevel"/>
@@ -1839,7 +1800,7 @@
       </w:pPr>
     </w:pPrDefault>
   </w:docDefaults>
-  <w:latentStyles w:defLockedState="0" w:defUIPriority="99" w:defSemiHidden="1" w:defUnhideWhenUsed="1" w:defQFormat="0" w:count="267">
+  <w:latentStyles w:defLockedState="0" w:defUIPriority="99" w:defSemiHidden="1" w:defUnhideWhenUsed="1" w:defQFormat="0" w:count="276">
     <w:lsdException w:name="Normal" w:semiHidden="0" w:uiPriority="0" w:unhideWhenUsed="0" w:qFormat="1"/>
     <w:lsdException w:name="heading 1" w:semiHidden="0" w:uiPriority="9" w:unhideWhenUsed="0" w:qFormat="1"/>
     <w:lsdException w:name="heading 2" w:uiPriority="9" w:qFormat="1"/>
@@ -2024,7 +1985,7 @@
 </file>
 
 <file path=word/stylesWithEffects.xml><?xml version="1.0" encoding="utf-8"?>
-<w:styles xmlns:wpc="http://schemas.microsoft.com/office/word/2010/wordprocessingCanvas" xmlns:mc="http://schemas.openxmlformats.org/markup-compatibility/2006" xmlns:o="urn:schemas-microsoft-com:office:office" xmlns:r="http://schemas.openxmlformats.org/officeDocument/2006/relationships" xmlns:m="http://schemas.openxmlformats.org/officeDocument/2006/math" xmlns:v="urn:schemas-microsoft-com:vml" xmlns:wp14="http://schemas.microsoft.com/office/word/2010/wordprocessingDrawing" xmlns:wp="http://schemas.openxmlformats.org/drawingml/2006/wordprocessingDrawing" xmlns:w10="urn:schemas-microsoft-com:office:word" xmlns:w="http://schemas.openxmlformats.org/wordprocessingml/2006/main" xmlns:w14="http://schemas.microsoft.com/office/word/2010/wordml" xmlns:wpg="http://schemas.microsoft.com/office/word/2010/wordprocessingGroup" xmlns:wpi="http://schemas.microsoft.com/office/word/2010/wordprocessingInk" xmlns:wne="http://schemas.microsoft.com/office/word/2006/wordml" xmlns:wps="http://schemas.microsoft.com/office/word/2010/wordprocessingShape" mc:Ignorable="w14 wp14">
+<w:styles xmlns:wpc="http://schemas.microsoft.com/office/word/2010/wordprocessingCanvas" xmlns:mo="http://schemas.microsoft.com/office/mac/office/2008/main" xmlns:mc="http://schemas.openxmlformats.org/markup-compatibility/2006" xmlns:mv="urn:schemas-microsoft-com:mac:vml" xmlns:o="urn:schemas-microsoft-com:office:office" xmlns:r="http://schemas.openxmlformats.org/officeDocument/2006/relationships" xmlns:m="http://schemas.openxmlformats.org/officeDocument/2006/math" xmlns:v="urn:schemas-microsoft-com:vml" xmlns:wp14="http://schemas.microsoft.com/office/word/2010/wordprocessingDrawing" xmlns:wp="http://schemas.openxmlformats.org/drawingml/2006/wordprocessingDrawing" xmlns:w10="urn:schemas-microsoft-com:office:word" xmlns:w="http://schemas.openxmlformats.org/wordprocessingml/2006/main" xmlns:w14="http://schemas.microsoft.com/office/word/2010/wordml" xmlns:wpg="http://schemas.microsoft.com/office/word/2010/wordprocessingGroup" xmlns:wpi="http://schemas.microsoft.com/office/word/2010/wordprocessingInk" xmlns:wne="http://schemas.microsoft.com/office/word/2006/wordml" xmlns:wps="http://schemas.microsoft.com/office/word/2010/wordprocessingShape" mc:Ignorable="w14 wp14">
   <w:docDefaults>
     <w:rPrDefault>
       <w:rPr>
@@ -2040,7 +2001,7 @@
       </w:pPr>
     </w:pPrDefault>
   </w:docDefaults>
-  <w:latentStyles w:defLockedState="0" w:defUIPriority="99" w:defSemiHidden="1" w:defUnhideWhenUsed="1" w:defQFormat="0" w:count="267">
+  <w:latentStyles w:defLockedState="0" w:defUIPriority="99" w:defSemiHidden="1" w:defUnhideWhenUsed="1" w:defQFormat="0" w:count="276">
     <w:lsdException w:name="Normal" w:semiHidden="0" w:uiPriority="0" w:unhideWhenUsed="0" w:qFormat="1"/>
     <w:lsdException w:name="heading 1" w:semiHidden="0" w:uiPriority="9" w:unhideWhenUsed="0" w:qFormat="1"/>
     <w:lsdException w:name="heading 2" w:uiPriority="9" w:qFormat="1"/>

</xml_diff>